<commit_message>
Continuation des tests unitaires et du monde d'emploi
</commit_message>
<xml_diff>
--- a/Filipe/X-032-P_Dev-andradebfi-friedlijo-ModeEmploi.docx
+++ b/Filipe/X-032-P_Dev-andradebfi-friedlijo-ModeEmploi.docx
@@ -51,7 +51,7 @@
         <w:pStyle w:val="Titre1"/>
       </w:pPr>
       <w:r>
-        <w:t>Objectif du jeu :</w:t>
+        <w:t>Objectif du jeu</w:t>
       </w:r>
     </w:p>
     <w:p>
@@ -59,10 +59,18 @@
         <w:t>Le but du jeu est d’éliminer un maximum d’en</w:t>
       </w:r>
       <w:r>
-        <w:t>nemis afin d’accumulé les points et détrôner le champion</w:t>
-      </w:r>
-      <w:r>
-        <w:t>. Chaque ennemi tué, ainsi que chaque vague d’ennemis vous rapportent des points. Après épuisement de vos vies, donc après vous êtes fait toucher 9 fois par les ennemis, le score est comptabilisé et si le score figure parmi</w:t>
+        <w:t>nemis afin d’accumuler</w:t>
+      </w:r>
+      <w:r>
+        <w:t xml:space="preserve"> les points et détrôner le champion</w:t>
+      </w:r>
+      <w:r>
+        <w:t>. Chaque ennemi tué, ainsi que chaque va</w:t>
+      </w:r>
+      <w:bookmarkStart w:id="0" w:name="_GoBack"/>
+      <w:bookmarkEnd w:id="0"/>
+      <w:r>
+        <w:t>gue d’ennemis vous rapportent des points. Après épuisement de vos vies, donc après vous êtes fait toucher 9 fois par les ennemis, le score est comptabilisé et si le score figure parmi</w:t>
       </w:r>
       <w:r>
         <w:t xml:space="preserve"> les 10 meilleurs scores, votre pseudo ainsi que votre résultat est inscrit dans les </w:t>
@@ -680,10 +688,107 @@
     </w:tbl>
     <w:p>
       <w:pPr>
-        <w:tabs>
-          <w:tab w:val="left" w:pos="4995"/>
-        </w:tabs>
+        <w:pStyle w:val="Titre1"/>
       </w:pPr>
+      <w:r>
+        <w:lastRenderedPageBreak/>
+        <w:t>Jouer</w:t>
+      </w:r>
+    </w:p>
+    <w:p>
+      <w:r>
+        <w:t xml:space="preserve">C’est simple il vous permet d’accéder et de lancer le jeu avec les paramètres du jeu par défaut, c’est-à-dire la musique activer et le mode difficile. </w:t>
+      </w:r>
+    </w:p>
+    <w:p>
+      <w:pPr>
+        <w:pStyle w:val="Titre1"/>
+      </w:pPr>
+      <w:r>
+        <w:t>Options</w:t>
+      </w:r>
+    </w:p>
+    <w:p>
+      <w:r>
+        <w:t>Elles vous permettent</w:t>
+      </w:r>
+      <w:r>
+        <w:t xml:space="preserve"> d’activer ou de désactiver la musique et les effets sonores en jeu, mais également de choisir entre deux niveaux de difficulté (facile, difficile). Pour activer / désactiver ou changer de niveau de difficulté, il suffit d’appuyer sur la touche [Espace] et pour revenir au menu principale, touche [</w:t>
+      </w:r>
+      <w:proofErr w:type="spellStart"/>
+      <w:r>
+        <w:t>Esc</w:t>
+      </w:r>
+      <w:proofErr w:type="spellEnd"/>
+      <w:r>
+        <w:t>].</w:t>
+      </w:r>
+    </w:p>
+    <w:p>
+      <w:pPr>
+        <w:pStyle w:val="Titre1"/>
+      </w:pPr>
+      <w:proofErr w:type="spellStart"/>
+      <w:r>
+        <w:t>Highscore</w:t>
+      </w:r>
+      <w:proofErr w:type="spellEnd"/>
+    </w:p>
+    <w:p>
+      <w:r>
+        <w:t>Il s’agit de la liste d</w:t>
+      </w:r>
+      <w:r>
+        <w:t>es 10 me</w:t>
+      </w:r>
+      <w:r>
+        <w:t>illeurs scores du jeu ainsi que leur pseudo respectif</w:t>
+      </w:r>
+      <w:r>
+        <w:t>. Au début de chaque partie il vous sera demandé de rentrer votre pseudo et une fois la partie finie</w:t>
+      </w:r>
+      <w:r>
+        <w:t xml:space="preserve">, suivant le score effectuer vous serez ou non dans les </w:t>
+      </w:r>
+      <w:proofErr w:type="spellStart"/>
+      <w:r>
+        <w:t>Highscores</w:t>
+      </w:r>
+      <w:proofErr w:type="spellEnd"/>
+      <w:r>
+        <w:t>.</w:t>
+      </w:r>
+    </w:p>
+    <w:p>
+      <w:pPr>
+        <w:pStyle w:val="Titre1"/>
+      </w:pPr>
+      <w:r>
+        <w:t>A propos</w:t>
+      </w:r>
+    </w:p>
+    <w:p>
+      <w:r>
+        <w:t>Il affiche le nom des deux excellents codeurs qui ont développé ce magnifique jeu.</w:t>
+      </w:r>
+    </w:p>
+    <w:p>
+      <w:pPr>
+        <w:pStyle w:val="Titre1"/>
+      </w:pPr>
+      <w:r>
+        <w:t>Quitter</w:t>
+      </w:r>
+    </w:p>
+    <w:p>
+      <w:r>
+        <w:t>Il vous permet de quitter le jeu.</w:t>
+      </w:r>
+    </w:p>
+    <w:p>
+      <w:r>
+        <w:br w:type="page"/>
+      </w:r>
     </w:p>
     <w:p>
       <w:pPr>
@@ -2703,8 +2808,6 @@
           <w:docGrid w:linePitch="360"/>
         </w:sectPr>
       </w:pPr>
-      <w:bookmarkStart w:id="0" w:name="_GoBack"/>
-      <w:bookmarkEnd w:id="0"/>
     </w:p>
     <w:p>
       <w:pPr>
@@ -2735,6 +2838,7 @@
         <w:tc>
           <w:tcPr>
             <w:tcW w:w="4531" w:type="dxa"/>
+            <w:vAlign w:val="center"/>
           </w:tcPr>
           <w:p>
             <w:pPr>
@@ -2762,7 +2866,19 @@
             <w:vAlign w:val="center"/>
           </w:tcPr>
           <w:p>
+            <w:pPr>
+              <w:rPr>
+                <w:rFonts w:ascii="Century Gothic" w:hAnsi="Century Gothic"/>
+                <w:sz w:val="24"/>
+                <w:szCs w:val="24"/>
+              </w:rPr>
+            </w:pPr>
             <w:r>
+              <w:rPr>
+                <w:rFonts w:ascii="Century Gothic" w:hAnsi="Century Gothic"/>
+                <w:sz w:val="24"/>
+                <w:szCs w:val="24"/>
+              </w:rPr>
               <w:t>Touche qui permet au joueur de se déplacer sur la gauche</w:t>
             </w:r>
           </w:p>
@@ -2772,6 +2888,7 @@
         <w:tc>
           <w:tcPr>
             <w:tcW w:w="4531" w:type="dxa"/>
+            <w:vAlign w:val="center"/>
           </w:tcPr>
           <w:p>
             <w:pPr>
@@ -2799,7 +2916,19 @@
             <w:vAlign w:val="center"/>
           </w:tcPr>
           <w:p>
+            <w:pPr>
+              <w:rPr>
+                <w:rFonts w:ascii="Century Gothic" w:hAnsi="Century Gothic"/>
+                <w:sz w:val="24"/>
+                <w:szCs w:val="24"/>
+              </w:rPr>
+            </w:pPr>
             <w:r>
+              <w:rPr>
+                <w:rFonts w:ascii="Century Gothic" w:hAnsi="Century Gothic"/>
+                <w:sz w:val="24"/>
+                <w:szCs w:val="24"/>
+              </w:rPr>
               <w:t>Touche qui permet au joueur de se déplacer sur la droite</w:t>
             </w:r>
           </w:p>
@@ -2809,6 +2938,76 @@
         <w:tc>
           <w:tcPr>
             <w:tcW w:w="4531" w:type="dxa"/>
+            <w:vAlign w:val="center"/>
+          </w:tcPr>
+          <w:p>
+            <w:pPr>
+              <w:jc w:val="center"/>
+              <w:rPr>
+                <w:rFonts w:ascii="Century Gothic" w:hAnsi="Century Gothic" w:cs="Arial"/>
+                <w:bCs/>
+                <w:sz w:val="32"/>
+                <w:szCs w:val="32"/>
+              </w:rPr>
+            </w:pPr>
+            <w:r>
+              <w:rPr>
+                <w:rFonts w:ascii="Century Gothic" w:hAnsi="Century Gothic" w:cs="Arial"/>
+                <w:bCs/>
+                <w:sz w:val="32"/>
+                <w:szCs w:val="32"/>
+              </w:rPr>
+              <w:t>[</w:t>
+            </w:r>
+            <w:r>
+              <w:rPr>
+                <w:rFonts w:ascii="Century Gothic" w:hAnsi="Century Gothic" w:cs="Arial"/>
+                <w:bCs/>
+                <w:sz w:val="32"/>
+                <w:szCs w:val="32"/>
+              </w:rPr>
+              <w:t>▼</w:t>
+            </w:r>
+            <w:r>
+              <w:rPr>
+                <w:rFonts w:ascii="Century Gothic" w:hAnsi="Century Gothic" w:cs="Arial"/>
+                <w:bCs/>
+                <w:sz w:val="32"/>
+                <w:szCs w:val="32"/>
+              </w:rPr>
+              <w:t>]</w:t>
+            </w:r>
+          </w:p>
+        </w:tc>
+        <w:tc>
+          <w:tcPr>
+            <w:tcW w:w="4531" w:type="dxa"/>
+            <w:vAlign w:val="center"/>
+          </w:tcPr>
+          <w:p>
+            <w:pPr>
+              <w:rPr>
+                <w:rFonts w:ascii="Century Gothic" w:hAnsi="Century Gothic"/>
+                <w:sz w:val="24"/>
+                <w:szCs w:val="24"/>
+              </w:rPr>
+            </w:pPr>
+            <w:r>
+              <w:rPr>
+                <w:rFonts w:ascii="Century Gothic" w:hAnsi="Century Gothic"/>
+                <w:sz w:val="24"/>
+                <w:szCs w:val="24"/>
+              </w:rPr>
+              <w:t xml:space="preserve">Touche qui permet au joueur de s’arrêter quand il est en mode automatique </w:t>
+            </w:r>
+          </w:p>
+        </w:tc>
+      </w:tr>
+      <w:tr>
+        <w:tc>
+          <w:tcPr>
+            <w:tcW w:w="4531" w:type="dxa"/>
+            <w:vAlign w:val="center"/>
           </w:tcPr>
           <w:p>
             <w:pPr>
@@ -2835,7 +3034,19 @@
             <w:vAlign w:val="center"/>
           </w:tcPr>
           <w:p>
+            <w:pPr>
+              <w:rPr>
+                <w:rFonts w:ascii="Century Gothic" w:hAnsi="Century Gothic"/>
+                <w:sz w:val="24"/>
+                <w:szCs w:val="24"/>
+              </w:rPr>
+            </w:pPr>
             <w:r>
+              <w:rPr>
+                <w:rFonts w:ascii="Century Gothic" w:hAnsi="Century Gothic"/>
+                <w:sz w:val="24"/>
+                <w:szCs w:val="24"/>
+              </w:rPr>
               <w:t>Touche qui permet de switch entre le mode de déplacement manuel ou automatique</w:t>
             </w:r>
           </w:p>
@@ -2845,6 +3056,7 @@
         <w:tc>
           <w:tcPr>
             <w:tcW w:w="4531" w:type="dxa"/>
+            <w:vAlign w:val="center"/>
           </w:tcPr>
           <w:p>
             <w:pPr>
@@ -2889,7 +3101,19 @@
             <w:vAlign w:val="center"/>
           </w:tcPr>
           <w:p>
+            <w:pPr>
+              <w:rPr>
+                <w:rFonts w:ascii="Century Gothic" w:hAnsi="Century Gothic"/>
+                <w:sz w:val="24"/>
+                <w:szCs w:val="24"/>
+              </w:rPr>
+            </w:pPr>
             <w:r>
+              <w:rPr>
+                <w:rFonts w:ascii="Century Gothic" w:hAnsi="Century Gothic"/>
+                <w:sz w:val="24"/>
+                <w:szCs w:val="24"/>
+              </w:rPr>
               <w:t>Touche qui permet au joueur de tirer</w:t>
             </w:r>
           </w:p>
@@ -2897,7 +3121,80 @@
       </w:tr>
     </w:tbl>
     <w:p/>
-    <w:p/>
+    <w:p>
+      <w:pPr>
+        <w:pStyle w:val="Titre1"/>
+      </w:pPr>
+      <w:r>
+        <w:t>Mode de déplacement</w:t>
+      </w:r>
+    </w:p>
+    <w:p>
+      <w:r>
+        <w:t xml:space="preserve">Il y a deux mode de déplacement dans le jeu, un manuel et un automatique. Le manuel, il faut maintenir </w:t>
+      </w:r>
+      <w:r>
+        <w:t>la touche directionnelle de gauche ou droite suivant la direction souhaité pour déplacer le joueur. Tandis que le mode automatique, il suffit juste d’indiquer le sens dans lequel on aimerait déplacer le joueur et il se déplace tout seul. Comme indiqué au-dessus, la touche directionnelle du bas permet au joueur de s’arrêter (uniquement en mode automatique).</w:t>
+      </w:r>
+    </w:p>
+    <w:p>
+      <w:pPr>
+        <w:pStyle w:val="Titre1"/>
+      </w:pPr>
+      <w:r>
+        <w:t>Joueur touché</w:t>
+      </w:r>
+    </w:p>
+    <w:p>
+      <w:r>
+        <w:t xml:space="preserve">Une fois touché, le joueur </w:t>
+      </w:r>
+      <w:r>
+        <w:t xml:space="preserve">perd une vie et </w:t>
+      </w:r>
+      <w:r>
+        <w:t>clignote pendant environ deux secondes</w:t>
+      </w:r>
+      <w:r>
+        <w:t>, pendant lequel il devient intouchable. Le nombre de vie affiché en haut à droite vous indique le nombre de vies restantes.</w:t>
+      </w:r>
+    </w:p>
+    <w:p>
+      <w:pPr>
+        <w:pStyle w:val="Titre1"/>
+      </w:pPr>
+      <w:r>
+        <w:t>Score du joueur</w:t>
+      </w:r>
+    </w:p>
+    <w:p>
+      <w:r>
+        <w:t xml:space="preserve">Au niveau du score, </w:t>
+      </w:r>
+      <w:r>
+        <w:t xml:space="preserve">en mode facile, </w:t>
+      </w:r>
+      <w:r>
+        <w:t>chaque ennemi vous rapporte 37 points et une fois que la vague d’ennemis est détruite vous recevez 218</w:t>
+      </w:r>
+      <w:r>
+        <w:t xml:space="preserve"> multiplié par le numéro de la vague en question (première vague 218 points, 2</w:t>
+      </w:r>
+      <w:r>
+        <w:rPr>
+          <w:vertAlign w:val="superscript"/>
+        </w:rPr>
+        <w:t>ème</w:t>
+      </w:r>
+      <w:r>
+        <w:t xml:space="preserve"> vague 218 * 2 = 436 points et ainsi de suite).</w:t>
+      </w:r>
+    </w:p>
+    <w:p>
+      <w:r>
+        <w:t xml:space="preserve">En mode difficile, c’est le même système de points en multipliant tous par 7. Chaque ennemi vous rapporte 37 * 7 = 259 points, la première vague d’ennemi tué vous rapporte 218 * 7 = 1526 points, la deuxième 218 * 2 * 7 = 3052 points et ainsi de suite. </w:t>
+      </w:r>
+    </w:p>
     <w:sectPr>
       <w:headerReference w:type="default" r:id="rId14"/>
       <w:footerReference w:type="default" r:id="rId15"/>
@@ -3147,7 +3444,7 @@
               <w:sz w:val="16"/>
               <w:szCs w:val="16"/>
             </w:rPr>
-            <w:t>1</w:t>
+            <w:t>2</w:t>
           </w:r>
           <w:r>
             <w:rPr>
@@ -3196,7 +3493,7 @@
               <w:sz w:val="16"/>
               <w:szCs w:val="16"/>
             </w:rPr>
-            <w:t>3</w:t>
+            <w:t>4</w:t>
           </w:r>
           <w:r>
             <w:rPr>
@@ -3630,7 +3927,7 @@
               <w:sz w:val="16"/>
               <w:szCs w:val="16"/>
             </w:rPr>
-            <w:t>3</w:t>
+            <w:t>4</w:t>
           </w:r>
           <w:r>
             <w:rPr>
@@ -3679,7 +3976,7 @@
               <w:sz w:val="16"/>
               <w:szCs w:val="16"/>
             </w:rPr>
-            <w:t>3</w:t>
+            <w:t>4</w:t>
           </w:r>
           <w:r>
             <w:rPr>
@@ -5264,7 +5561,7 @@
 </file>
 
 <file path=customXml/itemProps1.xml><?xml version="1.0" encoding="utf-8"?>
-<ds:datastoreItem xmlns:ds="http://schemas.openxmlformats.org/officeDocument/2006/customXml" ds:itemID="{2FBC81B3-3EB0-4663-9C86-9B5868ADA425}">
+<ds:datastoreItem xmlns:ds="http://schemas.openxmlformats.org/officeDocument/2006/customXml" ds:itemID="{2D95A5C2-F1B9-43D4-A343-6F4C9956C462}">
   <ds:schemaRefs>
     <ds:schemaRef ds:uri="http://schemas.openxmlformats.org/officeDocument/2006/bibliography"/>
   </ds:schemaRefs>

</xml_diff>

<commit_message>
fin des tests unitaires
</commit_message>
<xml_diff>
--- a/Filipe/X-032-P_Dev-andradebfi-friedlijo-ModeEmploi.docx
+++ b/Filipe/X-032-P_Dev-andradebfi-friedlijo-ModeEmploi.docx
@@ -65,8 +65,6 @@
         </w:rPr>
         <w:t>ode d’emploi</w:t>
       </w:r>
-      <w:bookmarkStart w:id="0" w:name="_GoBack"/>
-      <w:bookmarkEnd w:id="0"/>
     </w:p>
     <w:p>
       <w:pPr>
@@ -730,7 +728,34 @@
         <w:t>Elles vous permettent</w:t>
       </w:r>
       <w:r>
-        <w:t xml:space="preserve"> d’activer ou de désactiver la musique et les effets sonores en jeu, mais également de choisir entre deux niveaux de difficulté (facile, difficile). Pour activer / désactiver ou changer de niveau de difficulté, il suffit d’appuyer sur la touche [Espace] et pour revenir au menu principale, touche [</w:t>
+        <w:t xml:space="preserve"> d’activer ou de désactiver la musique et les effets sonores en jeu, mais également de choisir entre deux niveaux d</w:t>
+      </w:r>
+      <w:r>
+        <w:t xml:space="preserve">e difficulté </w:t>
+      </w:r>
+      <w:proofErr w:type="spellStart"/>
+      <w:r>
+        <w:t>Iron</w:t>
+      </w:r>
+      <w:proofErr w:type="spellEnd"/>
+      <w:r>
+        <w:t xml:space="preserve"> IV (facile) et </w:t>
+      </w:r>
+      <w:proofErr w:type="spellStart"/>
+      <w:r>
+        <w:t>Silver</w:t>
+      </w:r>
+      <w:proofErr w:type="spellEnd"/>
+      <w:r>
+        <w:t xml:space="preserve"> 2 (difficile)</w:t>
+      </w:r>
+      <w:r>
+        <w:t xml:space="preserve">. Pour activer / désactiver ou changer de niveau de difficulté, il suffit d’appuyer sur la touche [Espace] et pour </w:t>
+      </w:r>
+      <w:bookmarkStart w:id="0" w:name="_GoBack"/>
+      <w:bookmarkEnd w:id="0"/>
+      <w:r>
+        <w:t>revenir au menu principale, touche [</w:t>
       </w:r>
       <w:proofErr w:type="spellStart"/>
       <w:r>
@@ -5602,7 +5627,7 @@
 </file>
 
 <file path=customXml/itemProps1.xml><?xml version="1.0" encoding="utf-8"?>
-<ds:datastoreItem xmlns:ds="http://schemas.openxmlformats.org/officeDocument/2006/customXml" ds:itemID="{AB19C04F-0E4E-41CB-ABFF-9F1AA9C112F9}">
+<ds:datastoreItem xmlns:ds="http://schemas.openxmlformats.org/officeDocument/2006/customXml" ds:itemID="{C96B729D-F5D8-4843-9233-EEF14FA3F81B}">
   <ds:schemaRefs>
     <ds:schemaRef ds:uri="http://schemas.openxmlformats.org/officeDocument/2006/bibliography"/>
   </ds:schemaRefs>

</xml_diff>